<commit_message>
Added OperationeelBeheer document with installation instructions and backup strategy
</commit_message>
<xml_diff>
--- a/98-Documentatie/OperationeelBeheer.docx
+++ b/98-Documentatie/OperationeelBeheer.docx
@@ -1,14 +1,1100 @@
 
 <file path=word/document.xml><?xml version="1.0" encoding="utf-8"?>
-<w:document xmlns:wpc="http://schemas.microsoft.com/office/word/2010/wordprocessingCanvas" xmlns:mc="http://schemas.openxmlformats.org/markup-compatibility/2006" xmlns:o="urn:schemas-microsoft-com:office:office" xmlns:r="http://schemas.openxmlformats.org/officeDocument/2006/relationships" xmlns:m="http://schemas.openxmlformats.org/officeDocument/2006/math" xmlns:v="urn:schemas-microsoft-com:vml" xmlns:wp14="http://schemas.microsoft.com/office/word/2010/wordprocessingDrawing" xmlns:wp="http://schemas.openxmlformats.org/drawingml/2006/wordprocessingDrawing" xmlns:w10="urn:schemas-microsoft-com:office:word" xmlns:w="http://schemas.openxmlformats.org/wordprocessingml/2006/main" xmlns:w14="http://schemas.microsoft.com/office/word/2010/wordml" xmlns:w15="http://schemas.microsoft.com/office/word/2012/wordml" xmlns:wpg="http://schemas.microsoft.com/office/word/2010/wordprocessingGroup" xmlns:wpi="http://schemas.microsoft.com/office/word/2010/wordprocessingInk" xmlns:wne="http://schemas.microsoft.com/office/word/2006/wordml" xmlns:wps="http://schemas.microsoft.com/office/word/2010/wordprocessingShape" mc:Ignorable="w14 w15 wp14">
+<w:document xmlns:wpc="http://schemas.microsoft.com/office/word/2010/wordprocessingCanvas" xmlns:cx="http://schemas.microsoft.com/office/drawing/2014/chartex" xmlns:cx1="http://schemas.microsoft.com/office/drawing/2015/9/8/chartex" xmlns:mc="http://schemas.openxmlformats.org/markup-compatibility/2006" xmlns:o="urn:schemas-microsoft-com:office:office" xmlns:r="http://schemas.openxmlformats.org/officeDocument/2006/relationships" xmlns:m="http://schemas.openxmlformats.org/officeDocument/2006/math" xmlns:v="urn:schemas-microsoft-com:vml" xmlns:wp14="http://schemas.microsoft.com/office/word/2010/wordprocessingDrawing" xmlns:wp="http://schemas.openxmlformats.org/drawingml/2006/wordprocessingDrawing" xmlns:w10="urn:schemas-microsoft-com:office:word" xmlns:w="http://schemas.openxmlformats.org/wordprocessingml/2006/main" xmlns:w14="http://schemas.microsoft.com/office/word/2010/wordml" xmlns:w15="http://schemas.microsoft.com/office/word/2012/wordml" xmlns:w16se="http://schemas.microsoft.com/office/word/2015/wordml/symex" xmlns:wpg="http://schemas.microsoft.com/office/word/2010/wordprocessingGroup" xmlns:wpi="http://schemas.microsoft.com/office/word/2010/wordprocessingInk" xmlns:wne="http://schemas.microsoft.com/office/word/2006/wordml" xmlns:wps="http://schemas.microsoft.com/office/word/2010/wordprocessingShape" mc:Ignorable="w14 w15 w16se wp14">
   <w:body>
     <w:p>
+      <w:pPr>
+        <w:pStyle w:val="Heading1"/>
+      </w:pPr>
+      <w:r>
+        <w:t>Operationeel beheer</w:t>
+      </w:r>
+      <w:r>
+        <w:t xml:space="preserve"> </w:t>
+      </w:r>
+      <w:proofErr w:type="spellStart"/>
+      <w:r>
+        <w:t>Caespi</w:t>
+      </w:r>
+      <w:proofErr w:type="spellEnd"/>
+    </w:p>
+    <w:p>
+      <w:r>
+        <w:t>In dit document staa</w:t>
+      </w:r>
+      <w:r>
+        <w:t>n</w:t>
+      </w:r>
+      <w:r>
+        <w:t xml:space="preserve"> </w:t>
+      </w:r>
+      <w:r>
+        <w:t xml:space="preserve">de installatie instructies die naast het </w:t>
+      </w:r>
+      <w:proofErr w:type="spellStart"/>
+      <w:r>
+        <w:t>deployen</w:t>
+      </w:r>
+      <w:proofErr w:type="spellEnd"/>
+      <w:r>
+        <w:t xml:space="preserve"> van de “web </w:t>
+      </w:r>
+      <w:proofErr w:type="spellStart"/>
+      <w:r>
+        <w:t>deploy</w:t>
+      </w:r>
+      <w:proofErr w:type="spellEnd"/>
+      <w:r>
+        <w:t xml:space="preserve"> packages” gedaan moeten worden. Ook is in dit document </w:t>
+      </w:r>
       <w:bookmarkStart w:id="0" w:name="_GoBack"/>
       <w:bookmarkEnd w:id="0"/>
+      <w:r>
+        <w:t>een back-up strategie beschreven met instructies.</w:t>
+      </w:r>
     </w:p>
+    <w:p>
+      <w:pPr>
+        <w:pStyle w:val="Heading2"/>
+      </w:pPr>
+      <w:r>
+        <w:t>Installatie</w:t>
+      </w:r>
+      <w:r>
+        <w:t xml:space="preserve"> </w:t>
+      </w:r>
+      <w:r>
+        <w:t>instructie</w:t>
+      </w:r>
+    </w:p>
+    <w:p/>
+    <w:p>
+      <w:r>
+        <w:t xml:space="preserve">De </w:t>
+      </w:r>
+      <w:proofErr w:type="spellStart"/>
+      <w:r>
+        <w:t>BSVoertuigEnKlantbeheer</w:t>
+      </w:r>
+      <w:proofErr w:type="spellEnd"/>
+      <w:r>
+        <w:t xml:space="preserve"> maakt gebruikt van transacties over meerdere databases. Hiervoor moet de </w:t>
+      </w:r>
+      <w:r>
+        <w:rPr>
+          <w:i/>
+        </w:rPr>
+        <w:t xml:space="preserve">Microsoft Distributed Transaction </w:t>
+      </w:r>
+      <w:proofErr w:type="spellStart"/>
+      <w:r>
+        <w:rPr>
+          <w:i/>
+        </w:rPr>
+        <w:t>Coordinator</w:t>
+      </w:r>
+      <w:proofErr w:type="spellEnd"/>
+      <w:r>
+        <w:rPr>
+          <w:i/>
+        </w:rPr>
+        <w:t xml:space="preserve"> (MSDTC) </w:t>
+      </w:r>
+      <w:r>
+        <w:t>aangezet worden.</w:t>
+      </w:r>
+    </w:p>
+    <w:p>
+      <w:r>
+        <w:t xml:space="preserve">Dit kan worden aangezet door bij </w:t>
+      </w:r>
+      <w:r>
+        <w:rPr>
+          <w:i/>
+        </w:rPr>
+        <w:t>Start</w:t>
+      </w:r>
+      <w:r>
+        <w:t xml:space="preserve"> de zoeken naar </w:t>
+      </w:r>
+      <w:r>
+        <w:rPr>
+          <w:i/>
+        </w:rPr>
+        <w:t>Services</w:t>
+      </w:r>
+      <w:r>
+        <w:t xml:space="preserve">. </w:t>
+      </w:r>
+      <w:r>
+        <w:br/>
+        <w:t xml:space="preserve">In de lijst is de </w:t>
+      </w:r>
+      <w:r>
+        <w:rPr>
+          <w:i/>
+        </w:rPr>
+        <w:t xml:space="preserve">Distributed Transaction </w:t>
+      </w:r>
+      <w:proofErr w:type="spellStart"/>
+      <w:r>
+        <w:rPr>
+          <w:i/>
+        </w:rPr>
+        <w:t>Coordinator</w:t>
+      </w:r>
+      <w:proofErr w:type="spellEnd"/>
+      <w:r>
+        <w:rPr>
+          <w:i/>
+        </w:rPr>
+        <w:t xml:space="preserve"> </w:t>
+      </w:r>
+      <w:r>
+        <w:t>te vinden, deze staat standaard uit.</w:t>
+      </w:r>
+      <w:r>
+        <w:br/>
+        <w:t>Door rechtermuisknop en dan start te selecteren wordt deze service aangezet.</w:t>
+      </w:r>
+    </w:p>
+    <w:p>
+      <w:r>
+        <w:rPr>
+          <w:noProof/>
+          <w:lang w:eastAsia="nl-NL"/>
+        </w:rPr>
+        <w:drawing>
+          <wp:inline distT="0" distB="0" distL="0" distR="0" wp14:anchorId="6368060B" wp14:editId="28BCD194">
+            <wp:extent cx="5753100" cy="1457325"/>
+            <wp:effectExtent l="0" t="0" r="0" b="9525"/>
+            <wp:docPr id="1" name="Picture 1"/>
+            <wp:cNvGraphicFramePr>
+              <a:graphicFrameLocks xmlns:a="http://schemas.openxmlformats.org/drawingml/2006/main" noChangeAspect="1"/>
+            </wp:cNvGraphicFramePr>
+            <a:graphic xmlns:a="http://schemas.openxmlformats.org/drawingml/2006/main">
+              <a:graphicData uri="http://schemas.openxmlformats.org/drawingml/2006/picture">
+                <pic:pic xmlns:pic="http://schemas.openxmlformats.org/drawingml/2006/picture">
+                  <pic:nvPicPr>
+                    <pic:cNvPr id="0" name="Picture 1"/>
+                    <pic:cNvPicPr>
+                      <a:picLocks noChangeAspect="1" noChangeArrowheads="1"/>
+                    </pic:cNvPicPr>
+                  </pic:nvPicPr>
+                  <pic:blipFill>
+                    <a:blip r:embed="rId5">
+                      <a:extLst>
+                        <a:ext uri="{28A0092B-C50C-407E-A947-70E740481C1C}">
+                          <a14:useLocalDpi xmlns:a14="http://schemas.microsoft.com/office/drawing/2010/main" val="0"/>
+                        </a:ext>
+                      </a:extLst>
+                    </a:blip>
+                    <a:srcRect/>
+                    <a:stretch>
+                      <a:fillRect/>
+                    </a:stretch>
+                  </pic:blipFill>
+                  <pic:spPr bwMode="auto">
+                    <a:xfrm>
+                      <a:off x="0" y="0"/>
+                      <a:ext cx="5753100" cy="1457325"/>
+                    </a:xfrm>
+                    <a:prstGeom prst="rect">
+                      <a:avLst/>
+                    </a:prstGeom>
+                    <a:noFill/>
+                    <a:ln>
+                      <a:noFill/>
+                    </a:ln>
+                  </pic:spPr>
+                </pic:pic>
+              </a:graphicData>
+            </a:graphic>
+          </wp:inline>
+        </w:drawing>
+      </w:r>
+    </w:p>
+    <w:p>
+      <w:pPr>
+        <w:pStyle w:val="Heading2"/>
+      </w:pPr>
+      <w:proofErr w:type="spellStart"/>
+      <w:r>
+        <w:t>Backup</w:t>
+      </w:r>
+      <w:proofErr w:type="spellEnd"/>
+      <w:r>
+        <w:t xml:space="preserve"> strategie</w:t>
+      </w:r>
+    </w:p>
+    <w:p/>
+    <w:p>
+      <w:r>
+        <w:t xml:space="preserve">Om </w:t>
+      </w:r>
+      <w:proofErr w:type="spellStart"/>
+      <w:r>
+        <w:t>backups</w:t>
+      </w:r>
+      <w:proofErr w:type="spellEnd"/>
+      <w:r>
+        <w:t xml:space="preserve"> te maken wordt er een </w:t>
+      </w:r>
+      <w:proofErr w:type="spellStart"/>
+      <w:r>
+        <w:t>stored</w:t>
+      </w:r>
+      <w:proofErr w:type="spellEnd"/>
+      <w:r>
+        <w:t xml:space="preserve"> procedure uitgevoerd via een bat bestand. Deze wordt dan door de Windows </w:t>
+      </w:r>
+      <w:proofErr w:type="spellStart"/>
+      <w:r>
+        <w:t>Task</w:t>
+      </w:r>
+      <w:proofErr w:type="spellEnd"/>
+      <w:r>
+        <w:t xml:space="preserve"> </w:t>
+      </w:r>
+      <w:proofErr w:type="spellStart"/>
+      <w:r>
+        <w:t>Schedular</w:t>
+      </w:r>
+      <w:proofErr w:type="spellEnd"/>
+      <w:r>
+        <w:t xml:space="preserve"> automatisch uitgevoerd.</w:t>
+      </w:r>
+    </w:p>
+    <w:p>
+      <w:pPr>
+        <w:pStyle w:val="ListParagraph"/>
+        <w:numPr>
+          <w:ilvl w:val="0"/>
+          <w:numId w:val="1"/>
+        </w:numPr>
+      </w:pPr>
+      <w:r>
+        <w:t xml:space="preserve">Kopieer de onderstaande </w:t>
+      </w:r>
+      <w:proofErr w:type="spellStart"/>
+      <w:r>
+        <w:t>stored</w:t>
+      </w:r>
+      <w:proofErr w:type="spellEnd"/>
+      <w:r>
+        <w:t xml:space="preserve"> procedure (dubbelklikken om hem te openen) en voer deze uit op de </w:t>
+      </w:r>
+      <w:proofErr w:type="gramStart"/>
+      <w:r>
+        <w:t>master database</w:t>
+      </w:r>
+      <w:proofErr w:type="gramEnd"/>
+      <w:r>
+        <w:t xml:space="preserve"> via SQL management studio</w:t>
+      </w:r>
+    </w:p>
+    <w:bookmarkStart w:id="1" w:name="_MON_1509806302"/>
+    <w:bookmarkEnd w:id="1"/>
+    <w:p>
+      <w:r>
+        <w:object w:dxaOrig="9072" w:dyaOrig="13820">
+          <v:shapetype id="_x0000_t75" coordsize="21600,21600" o:spt="75" o:preferrelative="t" path="m@4@5l@4@11@9@11@9@5xe" filled="f" stroked="f">
+            <v:stroke joinstyle="miter"/>
+            <v:formulas>
+              <v:f eqn="if lineDrawn pixelLineWidth 0"/>
+              <v:f eqn="sum @0 1 0"/>
+              <v:f eqn="sum 0 0 @1"/>
+              <v:f eqn="prod @2 1 2"/>
+              <v:f eqn="prod @3 21600 pixelWidth"/>
+              <v:f eqn="prod @3 21600 pixelHeight"/>
+              <v:f eqn="sum @0 0 1"/>
+              <v:f eqn="prod @6 1 2"/>
+              <v:f eqn="prod @7 21600 pixelWidth"/>
+              <v:f eqn="sum @8 21600 0"/>
+              <v:f eqn="prod @7 21600 pixelHeight"/>
+              <v:f eqn="sum @10 21600 0"/>
+            </v:formulas>
+            <v:path o:extrusionok="f" gradientshapeok="t" o:connecttype="rect"/>
+            <o:lock v:ext="edit" aspectratio="t"/>
+          </v:shapetype>
+          <v:shape id="_x0000_i1025" type="#_x0000_t75" style="width:453.5pt;height:691pt" o:ole="" o:bordertopcolor="this" o:borderleftcolor="this" o:borderbottomcolor="this" o:borderrightcolor="this">
+            <v:imagedata r:id="rId6" o:title=""/>
+            <w10:bordertop type="single" width="4"/>
+            <w10:borderleft type="single" width="4"/>
+            <w10:borderbottom type="single" width="4"/>
+            <w10:borderright type="single" width="4"/>
+          </v:shape>
+          <o:OLEObject Type="Embed" ProgID="Word.OpenDocumentText.12" ShapeID="_x0000_i1025" DrawAspect="Content" ObjectID="_1509808066" r:id="rId7"/>
+        </w:object>
+      </w:r>
+    </w:p>
+    <w:p>
+      <w:pPr>
+        <w:pStyle w:val="ListParagraph"/>
+        <w:numPr>
+          <w:ilvl w:val="0"/>
+          <w:numId w:val="1"/>
+        </w:numPr>
+      </w:pPr>
+      <w:r>
+        <w:lastRenderedPageBreak/>
+        <w:t>Creëer een tekstbestand en kopieer de onderstaande code</w:t>
+      </w:r>
+    </w:p>
+    <w:p>
+      <w:pPr>
+        <w:shd w:val="clear" w:color="auto" w:fill="FFFFFF"/>
+        <w:spacing w:after="0" w:line="240" w:lineRule="auto"/>
+        <w:rPr>
+          <w:rFonts w:ascii="Courier New" w:eastAsia="Times New Roman" w:hAnsi="Courier New" w:cs="Courier New"/>
+          <w:color w:val="000000"/>
+          <w:sz w:val="20"/>
+          <w:szCs w:val="20"/>
+          <w:lang w:val="en-US" w:eastAsia="nl-NL"/>
+        </w:rPr>
+      </w:pPr>
+      <w:proofErr w:type="spellStart"/>
+      <w:r>
+        <w:rPr>
+          <w:rFonts w:ascii="Courier New" w:eastAsia="Times New Roman" w:hAnsi="Courier New" w:cs="Courier New"/>
+          <w:color w:val="000000"/>
+          <w:sz w:val="20"/>
+          <w:szCs w:val="20"/>
+          <w:lang w:val="en-US" w:eastAsia="nl-NL"/>
+        </w:rPr>
+        <w:t>sqlcmd</w:t>
+      </w:r>
+      <w:proofErr w:type="spellEnd"/>
+      <w:r>
+        <w:rPr>
+          <w:rFonts w:ascii="Courier New" w:eastAsia="Times New Roman" w:hAnsi="Courier New" w:cs="Courier New"/>
+          <w:color w:val="000000"/>
+          <w:sz w:val="20"/>
+          <w:szCs w:val="20"/>
+          <w:lang w:val="en-US" w:eastAsia="nl-NL"/>
+        </w:rPr>
+        <w:t xml:space="preserve"> </w:t>
+      </w:r>
+      <w:r>
+        <w:rPr>
+          <w:rFonts w:ascii="Courier New" w:eastAsia="Times New Roman" w:hAnsi="Courier New" w:cs="Courier New"/>
+          <w:b/>
+          <w:bCs/>
+          <w:color w:val="000080"/>
+          <w:sz w:val="20"/>
+          <w:szCs w:val="20"/>
+          <w:lang w:val="en-US" w:eastAsia="nl-NL"/>
+        </w:rPr>
+        <w:t>-</w:t>
+      </w:r>
+      <w:proofErr w:type="gramStart"/>
+      <w:r>
+        <w:rPr>
+          <w:rFonts w:ascii="Courier New" w:eastAsia="Times New Roman" w:hAnsi="Courier New" w:cs="Courier New"/>
+          <w:color w:val="000000"/>
+          <w:sz w:val="20"/>
+          <w:szCs w:val="20"/>
+          <w:lang w:val="en-US" w:eastAsia="nl-NL"/>
+        </w:rPr>
+        <w:t xml:space="preserve">S </w:t>
+      </w:r>
+      <w:r>
+        <w:rPr>
+          <w:rFonts w:ascii="Courier New" w:eastAsia="Times New Roman" w:hAnsi="Courier New" w:cs="Courier New"/>
+          <w:b/>
+          <w:bCs/>
+          <w:color w:val="000080"/>
+          <w:sz w:val="20"/>
+          <w:szCs w:val="20"/>
+          <w:lang w:val="en-US" w:eastAsia="nl-NL"/>
+        </w:rPr>
+        <w:t>.</w:t>
+      </w:r>
+      <w:proofErr w:type="gramEnd"/>
+      <w:r>
+        <w:rPr>
+          <w:rFonts w:ascii="Courier New" w:eastAsia="Times New Roman" w:hAnsi="Courier New" w:cs="Courier New"/>
+          <w:color w:val="000000"/>
+          <w:sz w:val="20"/>
+          <w:szCs w:val="20"/>
+          <w:lang w:val="en-US" w:eastAsia="nl-NL"/>
+        </w:rPr>
+        <w:t>\SQL</w:t>
+      </w:r>
+      <w:r>
+        <w:rPr>
+          <w:rFonts w:ascii="Courier New" w:eastAsia="Times New Roman" w:hAnsi="Courier New" w:cs="Courier New"/>
+          <w:color w:val="000000"/>
+          <w:sz w:val="20"/>
+          <w:szCs w:val="20"/>
+          <w:lang w:val="en-US" w:eastAsia="nl-NL"/>
+        </w:rPr>
+        <w:t>EXPRESS</w:t>
+      </w:r>
+      <w:r>
+        <w:rPr>
+          <w:rFonts w:ascii="Courier New" w:eastAsia="Times New Roman" w:hAnsi="Courier New" w:cs="Courier New"/>
+          <w:color w:val="000000"/>
+          <w:sz w:val="20"/>
+          <w:szCs w:val="20"/>
+          <w:lang w:val="en-US" w:eastAsia="nl-NL"/>
+        </w:rPr>
+        <w:t xml:space="preserve"> </w:t>
+      </w:r>
+      <w:r>
+        <w:rPr>
+          <w:rFonts w:ascii="Courier New" w:eastAsia="Times New Roman" w:hAnsi="Courier New" w:cs="Courier New"/>
+          <w:b/>
+          <w:bCs/>
+          <w:color w:val="000080"/>
+          <w:sz w:val="20"/>
+          <w:szCs w:val="20"/>
+          <w:lang w:val="en-US" w:eastAsia="nl-NL"/>
+        </w:rPr>
+        <w:t>-</w:t>
+      </w:r>
+      <w:r>
+        <w:rPr>
+          <w:rFonts w:ascii="Courier New" w:eastAsia="Times New Roman" w:hAnsi="Courier New" w:cs="Courier New"/>
+          <w:color w:val="000000"/>
+          <w:sz w:val="20"/>
+          <w:szCs w:val="20"/>
+          <w:lang w:val="en-US" w:eastAsia="nl-NL"/>
+        </w:rPr>
+        <w:t xml:space="preserve">E </w:t>
+      </w:r>
+      <w:r>
+        <w:rPr>
+          <w:rFonts w:ascii="Courier New" w:eastAsia="Times New Roman" w:hAnsi="Courier New" w:cs="Courier New"/>
+          <w:b/>
+          <w:bCs/>
+          <w:color w:val="000080"/>
+          <w:sz w:val="20"/>
+          <w:szCs w:val="20"/>
+          <w:lang w:val="en-US" w:eastAsia="nl-NL"/>
+        </w:rPr>
+        <w:t>-</w:t>
+      </w:r>
+      <w:r>
+        <w:rPr>
+          <w:rFonts w:ascii="Courier New" w:eastAsia="Times New Roman" w:hAnsi="Courier New" w:cs="Courier New"/>
+          <w:color w:val="000000"/>
+          <w:sz w:val="20"/>
+          <w:szCs w:val="20"/>
+          <w:lang w:val="en-US" w:eastAsia="nl-NL"/>
+        </w:rPr>
+        <w:t xml:space="preserve">Q </w:t>
+      </w:r>
+      <w:r>
+        <w:rPr>
+          <w:rFonts w:ascii="Courier New" w:eastAsia="Times New Roman" w:hAnsi="Courier New" w:cs="Courier New"/>
+          <w:color w:val="808080"/>
+          <w:sz w:val="20"/>
+          <w:szCs w:val="20"/>
+          <w:lang w:val="en-US" w:eastAsia="nl-NL"/>
+        </w:rPr>
+        <w:t xml:space="preserve">"EXEC </w:t>
+      </w:r>
+      <w:proofErr w:type="spellStart"/>
+      <w:r>
+        <w:rPr>
+          <w:rFonts w:ascii="Courier New" w:eastAsia="Times New Roman" w:hAnsi="Courier New" w:cs="Courier New"/>
+          <w:color w:val="808080"/>
+          <w:sz w:val="20"/>
+          <w:szCs w:val="20"/>
+          <w:lang w:val="en-US" w:eastAsia="nl-NL"/>
+        </w:rPr>
+        <w:t>sp_BackupDatabases</w:t>
+      </w:r>
+      <w:proofErr w:type="spellEnd"/>
+      <w:r>
+        <w:rPr>
+          <w:rFonts w:ascii="Courier New" w:eastAsia="Times New Roman" w:hAnsi="Courier New" w:cs="Courier New"/>
+          <w:color w:val="808080"/>
+          <w:sz w:val="20"/>
+          <w:szCs w:val="20"/>
+          <w:lang w:val="en-US" w:eastAsia="nl-NL"/>
+        </w:rPr>
+        <w:t xml:space="preserve"> @</w:t>
+      </w:r>
+      <w:proofErr w:type="spellStart"/>
+      <w:r>
+        <w:rPr>
+          <w:rFonts w:ascii="Courier New" w:eastAsia="Times New Roman" w:hAnsi="Courier New" w:cs="Courier New"/>
+          <w:color w:val="808080"/>
+          <w:sz w:val="20"/>
+          <w:szCs w:val="20"/>
+          <w:lang w:val="en-US" w:eastAsia="nl-NL"/>
+        </w:rPr>
+        <w:t>backupLocation</w:t>
+      </w:r>
+      <w:proofErr w:type="spellEnd"/>
+      <w:r>
+        <w:rPr>
+          <w:rFonts w:ascii="Courier New" w:eastAsia="Times New Roman" w:hAnsi="Courier New" w:cs="Courier New"/>
+          <w:color w:val="808080"/>
+          <w:sz w:val="20"/>
+          <w:szCs w:val="20"/>
+          <w:lang w:val="en-US" w:eastAsia="nl-NL"/>
+        </w:rPr>
+        <w:t>='</w:t>
+      </w:r>
+      <w:r>
+        <w:rPr>
+          <w:rFonts w:ascii="Courier New" w:eastAsia="Times New Roman" w:hAnsi="Courier New" w:cs="Courier New"/>
+          <w:color w:val="808080"/>
+          <w:sz w:val="20"/>
+          <w:szCs w:val="20"/>
+          <w:lang w:val="en-US" w:eastAsia="nl-NL"/>
+        </w:rPr>
+        <w:t>C</w:t>
+      </w:r>
+      <w:r>
+        <w:rPr>
+          <w:rFonts w:ascii="Courier New" w:eastAsia="Times New Roman" w:hAnsi="Courier New" w:cs="Courier New"/>
+          <w:color w:val="808080"/>
+          <w:sz w:val="20"/>
+          <w:szCs w:val="20"/>
+          <w:lang w:val="en-US" w:eastAsia="nl-NL"/>
+        </w:rPr>
+        <w:t>:\</w:t>
+      </w:r>
+      <w:proofErr w:type="spellStart"/>
+      <w:r>
+        <w:rPr>
+          <w:rFonts w:ascii="Courier New" w:eastAsia="Times New Roman" w:hAnsi="Courier New" w:cs="Courier New"/>
+          <w:color w:val="808080"/>
+          <w:sz w:val="20"/>
+          <w:szCs w:val="20"/>
+          <w:lang w:val="en-US" w:eastAsia="nl-NL"/>
+        </w:rPr>
+        <w:t>SQLBackups</w:t>
+      </w:r>
+      <w:proofErr w:type="spellEnd"/>
+      <w:r>
+        <w:rPr>
+          <w:rFonts w:ascii="Courier New" w:eastAsia="Times New Roman" w:hAnsi="Courier New" w:cs="Courier New"/>
+          <w:color w:val="808080"/>
+          <w:sz w:val="20"/>
+          <w:szCs w:val="20"/>
+          <w:lang w:val="en-US" w:eastAsia="nl-NL"/>
+        </w:rPr>
+        <w:t>\', @</w:t>
+      </w:r>
+      <w:proofErr w:type="spellStart"/>
+      <w:r>
+        <w:rPr>
+          <w:rFonts w:ascii="Courier New" w:eastAsia="Times New Roman" w:hAnsi="Courier New" w:cs="Courier New"/>
+          <w:color w:val="808080"/>
+          <w:sz w:val="20"/>
+          <w:szCs w:val="20"/>
+          <w:lang w:val="en-US" w:eastAsia="nl-NL"/>
+        </w:rPr>
+        <w:t>databaseName</w:t>
+      </w:r>
+      <w:proofErr w:type="spellEnd"/>
+      <w:r>
+        <w:rPr>
+          <w:rFonts w:ascii="Courier New" w:eastAsia="Times New Roman" w:hAnsi="Courier New" w:cs="Courier New"/>
+          <w:color w:val="808080"/>
+          <w:sz w:val="20"/>
+          <w:szCs w:val="20"/>
+          <w:lang w:val="en-US" w:eastAsia="nl-NL"/>
+        </w:rPr>
+        <w:t>=’</w:t>
+      </w:r>
+      <w:proofErr w:type="spellStart"/>
+      <w:r>
+        <w:rPr>
+          <w:rFonts w:ascii="Courier New" w:eastAsia="Times New Roman" w:hAnsi="Courier New" w:cs="Courier New"/>
+          <w:color w:val="808080"/>
+          <w:sz w:val="20"/>
+          <w:szCs w:val="20"/>
+          <w:lang w:val="en-US" w:eastAsia="nl-NL"/>
+        </w:rPr>
+        <w:t>Caespi_BSKlantBeheerDB_Test</w:t>
+      </w:r>
+      <w:proofErr w:type="spellEnd"/>
+      <w:r>
+        <w:rPr>
+          <w:rFonts w:ascii="Courier New" w:eastAsia="Times New Roman" w:hAnsi="Courier New" w:cs="Courier New"/>
+          <w:color w:val="808080"/>
+          <w:sz w:val="20"/>
+          <w:szCs w:val="20"/>
+          <w:lang w:val="en-US" w:eastAsia="nl-NL"/>
+        </w:rPr>
+        <w:t>’, @</w:t>
+      </w:r>
+      <w:proofErr w:type="spellStart"/>
+      <w:r>
+        <w:rPr>
+          <w:rFonts w:ascii="Courier New" w:eastAsia="Times New Roman" w:hAnsi="Courier New" w:cs="Courier New"/>
+          <w:color w:val="808080"/>
+          <w:sz w:val="20"/>
+          <w:szCs w:val="20"/>
+          <w:lang w:val="en-US" w:eastAsia="nl-NL"/>
+        </w:rPr>
+        <w:t>backupType</w:t>
+      </w:r>
+      <w:proofErr w:type="spellEnd"/>
+      <w:r>
+        <w:rPr>
+          <w:rFonts w:ascii="Courier New" w:eastAsia="Times New Roman" w:hAnsi="Courier New" w:cs="Courier New"/>
+          <w:color w:val="808080"/>
+          <w:sz w:val="20"/>
+          <w:szCs w:val="20"/>
+          <w:lang w:val="en-US" w:eastAsia="nl-NL"/>
+        </w:rPr>
+        <w:t>='F'"</w:t>
+      </w:r>
+    </w:p>
+    <w:p>
+      <w:pPr>
+        <w:shd w:val="clear" w:color="auto" w:fill="FFFFFF"/>
+        <w:spacing w:after="0" w:line="240" w:lineRule="auto"/>
+        <w:rPr>
+          <w:rFonts w:ascii="Times New Roman" w:eastAsia="Times New Roman" w:hAnsi="Times New Roman" w:cs="Times New Roman"/>
+          <w:sz w:val="24"/>
+          <w:szCs w:val="24"/>
+          <w:lang w:val="en-US" w:eastAsia="nl-NL"/>
+        </w:rPr>
+      </w:pPr>
+      <w:proofErr w:type="spellStart"/>
+      <w:r>
+        <w:rPr>
+          <w:rFonts w:ascii="Courier New" w:eastAsia="Times New Roman" w:hAnsi="Courier New" w:cs="Courier New"/>
+          <w:color w:val="000000"/>
+          <w:sz w:val="20"/>
+          <w:szCs w:val="20"/>
+          <w:lang w:val="en-US" w:eastAsia="nl-NL"/>
+        </w:rPr>
+        <w:t>sqlcmd</w:t>
+      </w:r>
+      <w:proofErr w:type="spellEnd"/>
+      <w:r>
+        <w:rPr>
+          <w:rFonts w:ascii="Courier New" w:eastAsia="Times New Roman" w:hAnsi="Courier New" w:cs="Courier New"/>
+          <w:color w:val="000000"/>
+          <w:sz w:val="20"/>
+          <w:szCs w:val="20"/>
+          <w:lang w:val="en-US" w:eastAsia="nl-NL"/>
+        </w:rPr>
+        <w:t xml:space="preserve"> </w:t>
+      </w:r>
+      <w:r>
+        <w:rPr>
+          <w:rFonts w:ascii="Courier New" w:eastAsia="Times New Roman" w:hAnsi="Courier New" w:cs="Courier New"/>
+          <w:b/>
+          <w:bCs/>
+          <w:color w:val="000080"/>
+          <w:sz w:val="20"/>
+          <w:szCs w:val="20"/>
+          <w:lang w:val="en-US" w:eastAsia="nl-NL"/>
+        </w:rPr>
+        <w:t>-</w:t>
+      </w:r>
+      <w:proofErr w:type="gramStart"/>
+      <w:r>
+        <w:rPr>
+          <w:rFonts w:ascii="Courier New" w:eastAsia="Times New Roman" w:hAnsi="Courier New" w:cs="Courier New"/>
+          <w:color w:val="000000"/>
+          <w:sz w:val="20"/>
+          <w:szCs w:val="20"/>
+          <w:lang w:val="en-US" w:eastAsia="nl-NL"/>
+        </w:rPr>
+        <w:t xml:space="preserve">S </w:t>
+      </w:r>
+      <w:r>
+        <w:rPr>
+          <w:rFonts w:ascii="Courier New" w:eastAsia="Times New Roman" w:hAnsi="Courier New" w:cs="Courier New"/>
+          <w:b/>
+          <w:bCs/>
+          <w:color w:val="000080"/>
+          <w:sz w:val="20"/>
+          <w:szCs w:val="20"/>
+          <w:lang w:val="en-US" w:eastAsia="nl-NL"/>
+        </w:rPr>
+        <w:t>.</w:t>
+      </w:r>
+      <w:proofErr w:type="gramEnd"/>
+      <w:r>
+        <w:rPr>
+          <w:rFonts w:ascii="Courier New" w:eastAsia="Times New Roman" w:hAnsi="Courier New" w:cs="Courier New"/>
+          <w:color w:val="000000"/>
+          <w:sz w:val="20"/>
+          <w:szCs w:val="20"/>
+          <w:lang w:val="en-US" w:eastAsia="nl-NL"/>
+        </w:rPr>
+        <w:t>\SQL</w:t>
+      </w:r>
+      <w:r>
+        <w:rPr>
+          <w:rFonts w:ascii="Courier New" w:eastAsia="Times New Roman" w:hAnsi="Courier New" w:cs="Courier New"/>
+          <w:color w:val="000000"/>
+          <w:sz w:val="20"/>
+          <w:szCs w:val="20"/>
+          <w:lang w:val="en-US" w:eastAsia="nl-NL"/>
+        </w:rPr>
+        <w:t>EXPRESS</w:t>
+      </w:r>
+      <w:r>
+        <w:rPr>
+          <w:rFonts w:ascii="Courier New" w:eastAsia="Times New Roman" w:hAnsi="Courier New" w:cs="Courier New"/>
+          <w:color w:val="000000"/>
+          <w:sz w:val="20"/>
+          <w:szCs w:val="20"/>
+          <w:lang w:val="en-US" w:eastAsia="nl-NL"/>
+        </w:rPr>
+        <w:t xml:space="preserve"> </w:t>
+      </w:r>
+      <w:r>
+        <w:rPr>
+          <w:rFonts w:ascii="Courier New" w:eastAsia="Times New Roman" w:hAnsi="Courier New" w:cs="Courier New"/>
+          <w:b/>
+          <w:bCs/>
+          <w:color w:val="000080"/>
+          <w:sz w:val="20"/>
+          <w:szCs w:val="20"/>
+          <w:lang w:val="en-US" w:eastAsia="nl-NL"/>
+        </w:rPr>
+        <w:t>-</w:t>
+      </w:r>
+      <w:r>
+        <w:rPr>
+          <w:rFonts w:ascii="Courier New" w:eastAsia="Times New Roman" w:hAnsi="Courier New" w:cs="Courier New"/>
+          <w:color w:val="000000"/>
+          <w:sz w:val="20"/>
+          <w:szCs w:val="20"/>
+          <w:lang w:val="en-US" w:eastAsia="nl-NL"/>
+        </w:rPr>
+        <w:t xml:space="preserve">E </w:t>
+      </w:r>
+      <w:r>
+        <w:rPr>
+          <w:rFonts w:ascii="Courier New" w:eastAsia="Times New Roman" w:hAnsi="Courier New" w:cs="Courier New"/>
+          <w:b/>
+          <w:bCs/>
+          <w:color w:val="000080"/>
+          <w:sz w:val="20"/>
+          <w:szCs w:val="20"/>
+          <w:lang w:val="en-US" w:eastAsia="nl-NL"/>
+        </w:rPr>
+        <w:t>-</w:t>
+      </w:r>
+      <w:r>
+        <w:rPr>
+          <w:rFonts w:ascii="Courier New" w:eastAsia="Times New Roman" w:hAnsi="Courier New" w:cs="Courier New"/>
+          <w:color w:val="000000"/>
+          <w:sz w:val="20"/>
+          <w:szCs w:val="20"/>
+          <w:lang w:val="en-US" w:eastAsia="nl-NL"/>
+        </w:rPr>
+        <w:t xml:space="preserve">Q </w:t>
+      </w:r>
+      <w:r>
+        <w:rPr>
+          <w:rFonts w:ascii="Courier New" w:eastAsia="Times New Roman" w:hAnsi="Courier New" w:cs="Courier New"/>
+          <w:color w:val="808080"/>
+          <w:sz w:val="20"/>
+          <w:szCs w:val="20"/>
+          <w:lang w:val="en-US" w:eastAsia="nl-NL"/>
+        </w:rPr>
+        <w:t xml:space="preserve">"EXEC </w:t>
+      </w:r>
+      <w:proofErr w:type="spellStart"/>
+      <w:r>
+        <w:rPr>
+          <w:rFonts w:ascii="Courier New" w:eastAsia="Times New Roman" w:hAnsi="Courier New" w:cs="Courier New"/>
+          <w:color w:val="808080"/>
+          <w:sz w:val="20"/>
+          <w:szCs w:val="20"/>
+          <w:lang w:val="en-US" w:eastAsia="nl-NL"/>
+        </w:rPr>
+        <w:t>sp_BackupDatabases</w:t>
+      </w:r>
+      <w:proofErr w:type="spellEnd"/>
+      <w:r>
+        <w:rPr>
+          <w:rFonts w:ascii="Courier New" w:eastAsia="Times New Roman" w:hAnsi="Courier New" w:cs="Courier New"/>
+          <w:color w:val="808080"/>
+          <w:sz w:val="20"/>
+          <w:szCs w:val="20"/>
+          <w:lang w:val="en-US" w:eastAsia="nl-NL"/>
+        </w:rPr>
+        <w:t xml:space="preserve"> @</w:t>
+      </w:r>
+      <w:proofErr w:type="spellStart"/>
+      <w:r>
+        <w:rPr>
+          <w:rFonts w:ascii="Courier New" w:eastAsia="Times New Roman" w:hAnsi="Courier New" w:cs="Courier New"/>
+          <w:color w:val="808080"/>
+          <w:sz w:val="20"/>
+          <w:szCs w:val="20"/>
+          <w:lang w:val="en-US" w:eastAsia="nl-NL"/>
+        </w:rPr>
+        <w:t>backupLocation</w:t>
+      </w:r>
+      <w:proofErr w:type="spellEnd"/>
+      <w:r>
+        <w:rPr>
+          <w:rFonts w:ascii="Courier New" w:eastAsia="Times New Roman" w:hAnsi="Courier New" w:cs="Courier New"/>
+          <w:color w:val="808080"/>
+          <w:sz w:val="20"/>
+          <w:szCs w:val="20"/>
+          <w:lang w:val="en-US" w:eastAsia="nl-NL"/>
+        </w:rPr>
+        <w:t>='</w:t>
+      </w:r>
+      <w:r>
+        <w:rPr>
+          <w:rFonts w:ascii="Courier New" w:eastAsia="Times New Roman" w:hAnsi="Courier New" w:cs="Courier New"/>
+          <w:color w:val="808080"/>
+          <w:sz w:val="20"/>
+          <w:szCs w:val="20"/>
+          <w:lang w:val="en-US" w:eastAsia="nl-NL"/>
+        </w:rPr>
+        <w:t>C</w:t>
+      </w:r>
+      <w:r>
+        <w:rPr>
+          <w:rFonts w:ascii="Courier New" w:eastAsia="Times New Roman" w:hAnsi="Courier New" w:cs="Courier New"/>
+          <w:color w:val="808080"/>
+          <w:sz w:val="20"/>
+          <w:szCs w:val="20"/>
+          <w:lang w:val="en-US" w:eastAsia="nl-NL"/>
+        </w:rPr>
+        <w:t>:\</w:t>
+      </w:r>
+      <w:proofErr w:type="spellStart"/>
+      <w:r>
+        <w:rPr>
+          <w:rFonts w:ascii="Courier New" w:eastAsia="Times New Roman" w:hAnsi="Courier New" w:cs="Courier New"/>
+          <w:color w:val="808080"/>
+          <w:sz w:val="20"/>
+          <w:szCs w:val="20"/>
+          <w:lang w:val="en-US" w:eastAsia="nl-NL"/>
+        </w:rPr>
+        <w:t>SQLBackups</w:t>
+      </w:r>
+      <w:proofErr w:type="spellEnd"/>
+      <w:r>
+        <w:rPr>
+          <w:rFonts w:ascii="Courier New" w:eastAsia="Times New Roman" w:hAnsi="Courier New" w:cs="Courier New"/>
+          <w:color w:val="808080"/>
+          <w:sz w:val="20"/>
+          <w:szCs w:val="20"/>
+          <w:lang w:val="en-US" w:eastAsia="nl-NL"/>
+        </w:rPr>
+        <w:t>\', @</w:t>
+      </w:r>
+      <w:proofErr w:type="spellStart"/>
+      <w:r>
+        <w:rPr>
+          <w:rFonts w:ascii="Courier New" w:eastAsia="Times New Roman" w:hAnsi="Courier New" w:cs="Courier New"/>
+          <w:color w:val="808080"/>
+          <w:sz w:val="20"/>
+          <w:szCs w:val="20"/>
+          <w:lang w:val="en-US" w:eastAsia="nl-NL"/>
+        </w:rPr>
+        <w:t>databaseName</w:t>
+      </w:r>
+      <w:proofErr w:type="spellEnd"/>
+      <w:r>
+        <w:rPr>
+          <w:rFonts w:ascii="Courier New" w:eastAsia="Times New Roman" w:hAnsi="Courier New" w:cs="Courier New"/>
+          <w:color w:val="808080"/>
+          <w:sz w:val="20"/>
+          <w:szCs w:val="20"/>
+          <w:lang w:val="en-US" w:eastAsia="nl-NL"/>
+        </w:rPr>
+        <w:t>=’</w:t>
+      </w:r>
+      <w:proofErr w:type="spellStart"/>
+      <w:r>
+        <w:rPr>
+          <w:rFonts w:ascii="Courier New" w:eastAsia="Times New Roman" w:hAnsi="Courier New" w:cs="Courier New"/>
+          <w:color w:val="808080"/>
+          <w:sz w:val="20"/>
+          <w:szCs w:val="20"/>
+          <w:lang w:val="en-US" w:eastAsia="nl-NL"/>
+        </w:rPr>
+        <w:t>Caespi_BSVoertuigBeheerDB_Test</w:t>
+      </w:r>
+      <w:proofErr w:type="spellEnd"/>
+      <w:r>
+        <w:rPr>
+          <w:rFonts w:ascii="Courier New" w:eastAsia="Times New Roman" w:hAnsi="Courier New" w:cs="Courier New"/>
+          <w:color w:val="808080"/>
+          <w:sz w:val="20"/>
+          <w:szCs w:val="20"/>
+          <w:lang w:val="en-US" w:eastAsia="nl-NL"/>
+        </w:rPr>
+        <w:t>’, @</w:t>
+      </w:r>
+      <w:proofErr w:type="spellStart"/>
+      <w:r>
+        <w:rPr>
+          <w:rFonts w:ascii="Courier New" w:eastAsia="Times New Roman" w:hAnsi="Courier New" w:cs="Courier New"/>
+          <w:color w:val="808080"/>
+          <w:sz w:val="20"/>
+          <w:szCs w:val="20"/>
+          <w:lang w:val="en-US" w:eastAsia="nl-NL"/>
+        </w:rPr>
+        <w:t>backupType</w:t>
+      </w:r>
+      <w:proofErr w:type="spellEnd"/>
+      <w:r>
+        <w:rPr>
+          <w:rFonts w:ascii="Courier New" w:eastAsia="Times New Roman" w:hAnsi="Courier New" w:cs="Courier New"/>
+          <w:color w:val="808080"/>
+          <w:sz w:val="20"/>
+          <w:szCs w:val="20"/>
+          <w:lang w:val="en-US" w:eastAsia="nl-NL"/>
+        </w:rPr>
+        <w:t>='F'"</w:t>
+      </w:r>
+    </w:p>
+    <w:p>
+      <w:pPr>
+        <w:rPr>
+          <w:lang w:val="en-US"/>
+        </w:rPr>
+      </w:pPr>
+    </w:p>
+    <w:p>
+      <w:pPr>
+        <w:pStyle w:val="ListParagraph"/>
+        <w:numPr>
+          <w:ilvl w:val="0"/>
+          <w:numId w:val="1"/>
+        </w:numPr>
+      </w:pPr>
+      <w:r>
+        <w:t xml:space="preserve">Sla het op als </w:t>
+      </w:r>
+      <w:r>
+        <w:t>sqlb</w:t>
+      </w:r>
+      <w:r>
+        <w:t>ackup.bat</w:t>
+      </w:r>
+    </w:p>
+    <w:p>
+      <w:pPr>
+        <w:pStyle w:val="ListParagraph"/>
+        <w:numPr>
+          <w:ilvl w:val="0"/>
+          <w:numId w:val="1"/>
+        </w:numPr>
+      </w:pPr>
+      <w:r>
+        <w:t xml:space="preserve">Creëer een map op de C: schijf en noem deze </w:t>
+      </w:r>
+      <w:proofErr w:type="spellStart"/>
+      <w:r>
+        <w:t>SQLBackups</w:t>
+      </w:r>
+      <w:proofErr w:type="spellEnd"/>
+    </w:p>
+    <w:p>
+      <w:pPr>
+        <w:pStyle w:val="ListParagraph"/>
+        <w:numPr>
+          <w:ilvl w:val="0"/>
+          <w:numId w:val="1"/>
+        </w:numPr>
+      </w:pPr>
+      <w:proofErr w:type="spellStart"/>
+      <w:r>
+        <w:t>Creeer</w:t>
+      </w:r>
+      <w:proofErr w:type="spellEnd"/>
+      <w:r>
+        <w:t xml:space="preserve"> in de Windows </w:t>
+      </w:r>
+      <w:proofErr w:type="spellStart"/>
+      <w:r>
+        <w:t>Task</w:t>
+      </w:r>
+      <w:proofErr w:type="spellEnd"/>
+      <w:r>
+        <w:t xml:space="preserve"> </w:t>
+      </w:r>
+      <w:proofErr w:type="spellStart"/>
+      <w:r>
+        <w:t>Schedular</w:t>
+      </w:r>
+      <w:proofErr w:type="spellEnd"/>
+      <w:r>
+        <w:t xml:space="preserve"> een nieuwe taak. </w:t>
+      </w:r>
+      <w:r>
+        <w:t>Noem deze SQLBACKUP en geef als actie op dat het de sqlbackup.bat moet uitvoeren. Je kan zelf bepalen hoe vaak de back-up uitgevoerd moet worden.</w:t>
+      </w:r>
+    </w:p>
+    <w:p>
+      <w:pPr>
+        <w:ind w:left="360"/>
+      </w:pPr>
+      <w:r>
+        <w:rPr>
+          <w:noProof/>
+          <w:lang w:eastAsia="nl-NL"/>
+        </w:rPr>
+        <w:drawing>
+          <wp:inline distT="0" distB="0" distL="0" distR="0" wp14:anchorId="6EC0DEB9" wp14:editId="782D55BE">
+            <wp:extent cx="5760720" cy="1398905"/>
+            <wp:effectExtent l="0" t="0" r="0" b="0"/>
+            <wp:docPr id="2" name="Picture 2"/>
+            <wp:cNvGraphicFramePr>
+              <a:graphicFrameLocks xmlns:a="http://schemas.openxmlformats.org/drawingml/2006/main" noChangeAspect="1"/>
+            </wp:cNvGraphicFramePr>
+            <a:graphic xmlns:a="http://schemas.openxmlformats.org/drawingml/2006/main">
+              <a:graphicData uri="http://schemas.openxmlformats.org/drawingml/2006/picture">
+                <pic:pic xmlns:pic="http://schemas.openxmlformats.org/drawingml/2006/picture">
+                  <pic:nvPicPr>
+                    <pic:cNvPr id="1" name=""/>
+                    <pic:cNvPicPr/>
+                  </pic:nvPicPr>
+                  <pic:blipFill>
+                    <a:blip r:embed="rId8"/>
+                    <a:stretch>
+                      <a:fillRect/>
+                    </a:stretch>
+                  </pic:blipFill>
+                  <pic:spPr>
+                    <a:xfrm>
+                      <a:off x="0" y="0"/>
+                      <a:ext cx="5760720" cy="1398905"/>
+                    </a:xfrm>
+                    <a:prstGeom prst="rect">
+                      <a:avLst/>
+                    </a:prstGeom>
+                  </pic:spPr>
+                </pic:pic>
+              </a:graphicData>
+            </a:graphic>
+          </wp:inline>
+        </w:drawing>
+      </w:r>
+    </w:p>
+    <w:p>
+      <w:pPr>
+        <w:rPr>
+          <w:i/>
+        </w:rPr>
+      </w:pPr>
+      <w:r>
+        <w:rPr>
+          <w:i/>
+        </w:rPr>
+        <w:t>Meer informatie hierover is te vinden op: https://support.microsoft.com/en-us/kb/2019698</w:t>
+      </w:r>
+    </w:p>
+    <w:p/>
     <w:sectPr>
       <w:pgSz w:w="11906" w:h="16838"/>
-      <w:pgMar w:top="1440" w:right="1440" w:bottom="1440" w:left="1440" w:header="708" w:footer="708" w:gutter="0"/>
+      <w:pgMar w:top="1417" w:right="1417" w:bottom="1417" w:left="1417" w:header="708" w:footer="708" w:gutter="0"/>
       <w:cols w:space="708"/>
       <w:docGrid w:linePitch="360"/>
     </w:sectPr>
@@ -16,8 +1102,105 @@
 </w:document>
 </file>
 
+<file path=word/numbering.xml><?xml version="1.0" encoding="utf-8"?>
+<w:numbering xmlns:wpc="http://schemas.microsoft.com/office/word/2010/wordprocessingCanvas" xmlns:cx="http://schemas.microsoft.com/office/drawing/2014/chartex" xmlns:cx1="http://schemas.microsoft.com/office/drawing/2015/9/8/chartex" xmlns:mc="http://schemas.openxmlformats.org/markup-compatibility/2006" xmlns:o="urn:schemas-microsoft-com:office:office" xmlns:r="http://schemas.openxmlformats.org/officeDocument/2006/relationships" xmlns:m="http://schemas.openxmlformats.org/officeDocument/2006/math" xmlns:v="urn:schemas-microsoft-com:vml" xmlns:wp14="http://schemas.microsoft.com/office/word/2010/wordprocessingDrawing" xmlns:wp="http://schemas.openxmlformats.org/drawingml/2006/wordprocessingDrawing" xmlns:w10="urn:schemas-microsoft-com:office:word" xmlns:w="http://schemas.openxmlformats.org/wordprocessingml/2006/main" xmlns:w14="http://schemas.microsoft.com/office/word/2010/wordml" xmlns:w15="http://schemas.microsoft.com/office/word/2012/wordml" xmlns:w16se="http://schemas.microsoft.com/office/word/2015/wordml/symex" xmlns:wpg="http://schemas.microsoft.com/office/word/2010/wordprocessingGroup" xmlns:wpi="http://schemas.microsoft.com/office/word/2010/wordprocessingInk" xmlns:wne="http://schemas.microsoft.com/office/word/2006/wordml" xmlns:wps="http://schemas.microsoft.com/office/word/2010/wordprocessingShape" mc:Ignorable="w14 w15 w16se wp14">
+  <w:abstractNum w:abstractNumId="0" w15:restartNumberingAfterBreak="0">
+    <w:nsid w:val="63724723"/>
+    <w:multiLevelType w:val="hybridMultilevel"/>
+    <w:tmpl w:val="D6D89640"/>
+    <w:lvl w:ilvl="0" w:tplc="1060785A">
+      <w:start w:val="1"/>
+      <w:numFmt w:val="decimal"/>
+      <w:lvlText w:val="%1.)"/>
+      <w:lvlJc w:val="left"/>
+      <w:pPr>
+        <w:ind w:left="720" w:hanging="360"/>
+      </w:pPr>
+      <w:rPr>
+        <w:rFonts w:hint="default"/>
+      </w:rPr>
+    </w:lvl>
+    <w:lvl w:ilvl="1" w:tplc="04130019" w:tentative="1">
+      <w:start w:val="1"/>
+      <w:numFmt w:val="lowerLetter"/>
+      <w:lvlText w:val="%2."/>
+      <w:lvlJc w:val="left"/>
+      <w:pPr>
+        <w:ind w:left="1440" w:hanging="360"/>
+      </w:pPr>
+    </w:lvl>
+    <w:lvl w:ilvl="2" w:tplc="0413001B" w:tentative="1">
+      <w:start w:val="1"/>
+      <w:numFmt w:val="lowerRoman"/>
+      <w:lvlText w:val="%3."/>
+      <w:lvlJc w:val="right"/>
+      <w:pPr>
+        <w:ind w:left="2160" w:hanging="180"/>
+      </w:pPr>
+    </w:lvl>
+    <w:lvl w:ilvl="3" w:tplc="0413000F" w:tentative="1">
+      <w:start w:val="1"/>
+      <w:numFmt w:val="decimal"/>
+      <w:lvlText w:val="%4."/>
+      <w:lvlJc w:val="left"/>
+      <w:pPr>
+        <w:ind w:left="2880" w:hanging="360"/>
+      </w:pPr>
+    </w:lvl>
+    <w:lvl w:ilvl="4" w:tplc="04130019" w:tentative="1">
+      <w:start w:val="1"/>
+      <w:numFmt w:val="lowerLetter"/>
+      <w:lvlText w:val="%5."/>
+      <w:lvlJc w:val="left"/>
+      <w:pPr>
+        <w:ind w:left="3600" w:hanging="360"/>
+      </w:pPr>
+    </w:lvl>
+    <w:lvl w:ilvl="5" w:tplc="0413001B" w:tentative="1">
+      <w:start w:val="1"/>
+      <w:numFmt w:val="lowerRoman"/>
+      <w:lvlText w:val="%6."/>
+      <w:lvlJc w:val="right"/>
+      <w:pPr>
+        <w:ind w:left="4320" w:hanging="180"/>
+      </w:pPr>
+    </w:lvl>
+    <w:lvl w:ilvl="6" w:tplc="0413000F" w:tentative="1">
+      <w:start w:val="1"/>
+      <w:numFmt w:val="decimal"/>
+      <w:lvlText w:val="%7."/>
+      <w:lvlJc w:val="left"/>
+      <w:pPr>
+        <w:ind w:left="5040" w:hanging="360"/>
+      </w:pPr>
+    </w:lvl>
+    <w:lvl w:ilvl="7" w:tplc="04130019" w:tentative="1">
+      <w:start w:val="1"/>
+      <w:numFmt w:val="lowerLetter"/>
+      <w:lvlText w:val="%8."/>
+      <w:lvlJc w:val="left"/>
+      <w:pPr>
+        <w:ind w:left="5760" w:hanging="360"/>
+      </w:pPr>
+    </w:lvl>
+    <w:lvl w:ilvl="8" w:tplc="0413001B" w:tentative="1">
+      <w:start w:val="1"/>
+      <w:numFmt w:val="lowerRoman"/>
+      <w:lvlText w:val="%9."/>
+      <w:lvlJc w:val="right"/>
+      <w:pPr>
+        <w:ind w:left="6480" w:hanging="180"/>
+      </w:pPr>
+    </w:lvl>
+  </w:abstractNum>
+  <w:num w:numId="1">
+    <w:abstractNumId w:val="0"/>
+  </w:num>
+</w:numbering>
+</file>
+
 <file path=word/styles.xml><?xml version="1.0" encoding="utf-8"?>
-<w:styles xmlns:mc="http://schemas.openxmlformats.org/markup-compatibility/2006" xmlns:r="http://schemas.openxmlformats.org/officeDocument/2006/relationships" xmlns:w="http://schemas.openxmlformats.org/wordprocessingml/2006/main" xmlns:w14="http://schemas.microsoft.com/office/word/2010/wordml" xmlns:w15="http://schemas.microsoft.com/office/word/2012/wordml" mc:Ignorable="w14 w15">
+<w:styles xmlns:mc="http://schemas.openxmlformats.org/markup-compatibility/2006" xmlns:r="http://schemas.openxmlformats.org/officeDocument/2006/relationships" xmlns:w="http://schemas.openxmlformats.org/wordprocessingml/2006/main" xmlns:w14="http://schemas.microsoft.com/office/word/2010/wordml" xmlns:w15="http://schemas.microsoft.com/office/word/2012/wordml" xmlns:w16se="http://schemas.microsoft.com/office/word/2015/wordml/symex" mc:Ignorable="w14 w15 w16se">
   <w:docDefaults>
     <w:rPrDefault>
       <w:rPr>
@@ -406,17 +1589,61 @@
     <w:lsdException w:name="List Table 6 Colorful Accent 6" w:uiPriority="51"/>
     <w:lsdException w:name="List Table 7 Colorful Accent 6" w:uiPriority="52"/>
   </w:latentStyles>
-  <w:style w:type="paragraph" w:default="1" w:styleId="Standaard">
+  <w:style w:type="paragraph" w:default="1" w:styleId="Normal">
     <w:name w:val="Normal"/>
     <w:qFormat/>
+    <w:rsid w:val="003F1637"/>
   </w:style>
-  <w:style w:type="character" w:default="1" w:styleId="Standaardalinea-lettertype">
+  <w:style w:type="paragraph" w:styleId="Heading1">
+    <w:name w:val="heading 1"/>
+    <w:basedOn w:val="Normal"/>
+    <w:next w:val="Normal"/>
+    <w:link w:val="Heading1Char"/>
+    <w:uiPriority w:val="9"/>
+    <w:qFormat/>
+    <w:rsid w:val="003F1637"/>
+    <w:pPr>
+      <w:keepNext/>
+      <w:keepLines/>
+      <w:spacing w:before="240" w:after="0"/>
+      <w:outlineLvl w:val="0"/>
+    </w:pPr>
+    <w:rPr>
+      <w:rFonts w:asciiTheme="majorHAnsi" w:eastAsiaTheme="majorEastAsia" w:hAnsiTheme="majorHAnsi" w:cstheme="majorBidi"/>
+      <w:color w:val="2E74B5" w:themeColor="accent1" w:themeShade="BF"/>
+      <w:sz w:val="32"/>
+      <w:szCs w:val="32"/>
+    </w:rPr>
+  </w:style>
+  <w:style w:type="paragraph" w:styleId="Heading2">
+    <w:name w:val="heading 2"/>
+    <w:basedOn w:val="Normal"/>
+    <w:next w:val="Normal"/>
+    <w:link w:val="Heading2Char"/>
+    <w:uiPriority w:val="9"/>
+    <w:unhideWhenUsed/>
+    <w:qFormat/>
+    <w:rsid w:val="003F1637"/>
+    <w:pPr>
+      <w:keepNext/>
+      <w:keepLines/>
+      <w:spacing w:before="40" w:after="0"/>
+      <w:outlineLvl w:val="1"/>
+    </w:pPr>
+    <w:rPr>
+      <w:rFonts w:asciiTheme="majorHAnsi" w:eastAsiaTheme="majorEastAsia" w:hAnsiTheme="majorHAnsi" w:cstheme="majorBidi"/>
+      <w:color w:val="2E74B5" w:themeColor="accent1" w:themeShade="BF"/>
+      <w:sz w:val="26"/>
+      <w:szCs w:val="26"/>
+    </w:rPr>
+  </w:style>
+  <w:style w:type="character" w:default="1" w:styleId="DefaultParagraphFont">
     <w:name w:val="Default Paragraph Font"/>
     <w:uiPriority w:val="1"/>
     <w:semiHidden/>
     <w:unhideWhenUsed/>
   </w:style>
-  <w:style w:type="table" w:default="1" w:styleId="Standaardtabel">
+  <w:style w:type="table" w:default="1" w:styleId="TableNormal">
     <w:name w:val="Normal Table"/>
     <w:uiPriority w:val="99"/>
     <w:semiHidden/>
@@ -431,11 +1658,48 @@
       </w:tblCellMar>
     </w:tblPr>
   </w:style>
-  <w:style w:type="numbering" w:default="1" w:styleId="Geenlijst">
+  <w:style w:type="numbering" w:default="1" w:styleId="NoList">
     <w:name w:val="No List"/>
     <w:uiPriority w:val="99"/>
     <w:semiHidden/>
     <w:unhideWhenUsed/>
+  </w:style>
+  <w:style w:type="character" w:customStyle="1" w:styleId="Heading1Char">
+    <w:name w:val="Heading 1 Char"/>
+    <w:basedOn w:val="DefaultParagraphFont"/>
+    <w:link w:val="Heading1"/>
+    <w:uiPriority w:val="9"/>
+    <w:rsid w:val="003F1637"/>
+    <w:rPr>
+      <w:rFonts w:asciiTheme="majorHAnsi" w:eastAsiaTheme="majorEastAsia" w:hAnsiTheme="majorHAnsi" w:cstheme="majorBidi"/>
+      <w:color w:val="2E74B5" w:themeColor="accent1" w:themeShade="BF"/>
+      <w:sz w:val="32"/>
+      <w:szCs w:val="32"/>
+    </w:rPr>
+  </w:style>
+  <w:style w:type="character" w:customStyle="1" w:styleId="Heading2Char">
+    <w:name w:val="Heading 2 Char"/>
+    <w:basedOn w:val="DefaultParagraphFont"/>
+    <w:link w:val="Heading2"/>
+    <w:uiPriority w:val="9"/>
+    <w:rsid w:val="003F1637"/>
+    <w:rPr>
+      <w:rFonts w:asciiTheme="majorHAnsi" w:eastAsiaTheme="majorEastAsia" w:hAnsiTheme="majorHAnsi" w:cstheme="majorBidi"/>
+      <w:color w:val="2E74B5" w:themeColor="accent1" w:themeShade="BF"/>
+      <w:sz w:val="26"/>
+      <w:szCs w:val="26"/>
+    </w:rPr>
+  </w:style>
+  <w:style w:type="paragraph" w:styleId="ListParagraph">
+    <w:name w:val="List Paragraph"/>
+    <w:basedOn w:val="Normal"/>
+    <w:uiPriority w:val="34"/>
+    <w:qFormat/>
+    <w:rsid w:val="003F1637"/>
+    <w:pPr>
+      <w:ind w:left="720"/>
+      <w:contextualSpacing/>
+    </w:pPr>
   </w:style>
 </w:styles>
 </file>

</xml_diff>